<commit_message>
ft-02-Models Definition and relationships
</commit_message>
<xml_diff>
--- a/Documentation And Plan/Technician NOTES.docx
+++ b/Documentation And Plan/Technician NOTES.docx
@@ -44,8 +44,6 @@
           <w:rFonts w:hint="default"/>
         </w:rPr>
       </w:pPr>
-      <w:bookmarkStart w:id="0" w:name="_GoBack"/>
-      <w:bookmarkEnd w:id="0"/>
     </w:p>
     <w:p>
       <w:pPr>
@@ -110,6 +108,103 @@
         </w:rPr>
         <w:t xml:space="preserve"> Clients should be able to bookmark or follow a service provider in case if the need their services again in future.</w:t>
       </w:r>
+    </w:p>
+    <w:p>
+      <w:pPr>
+        <w:rPr>
+          <w:rFonts w:hint="default"/>
+          <w:b w:val="0"/>
+          <w:bCs w:val="0"/>
+          <w:sz w:val="21"/>
+          <w:szCs w:val="21"/>
+        </w:rPr>
+      </w:pPr>
+    </w:p>
+    <w:p>
+      <w:pPr>
+        <w:rPr>
+          <w:rFonts w:hint="default"/>
+          <w:b/>
+          <w:bCs/>
+          <w:sz w:val="32"/>
+          <w:szCs w:val="32"/>
+        </w:rPr>
+      </w:pPr>
+      <w:r>
+        <w:rPr>
+          <w:rFonts w:hint="default"/>
+          <w:b/>
+          <w:bCs/>
+          <w:sz w:val="32"/>
+          <w:szCs w:val="32"/>
+        </w:rPr>
+        <w:t xml:space="preserve">Note </w:t>
+      </w:r>
+      <w:r>
+        <w:rPr>
+          <w:rFonts w:hint="default"/>
+          <w:b/>
+          <w:bCs/>
+          <w:sz w:val="32"/>
+          <w:szCs w:val="32"/>
+        </w:rPr>
+        <w:t>3</w:t>
+      </w:r>
+      <w:r>
+        <w:rPr>
+          <w:rFonts w:hint="default"/>
+          <w:b/>
+          <w:bCs/>
+          <w:sz w:val="32"/>
+          <w:szCs w:val="32"/>
+        </w:rPr>
+        <w:t>:</w:t>
+      </w:r>
+    </w:p>
+    <w:p>
+      <w:pPr>
+        <w:ind w:firstLine="420" w:firstLineChars="0"/>
+        <w:rPr>
+          <w:rFonts w:hint="default"/>
+          <w:b w:val="0"/>
+          <w:bCs w:val="0"/>
+          <w:sz w:val="24"/>
+          <w:szCs w:val="24"/>
+        </w:rPr>
+      </w:pPr>
+      <w:r>
+        <w:rPr>
+          <w:rFonts w:hint="default"/>
+          <w:b w:val="0"/>
+          <w:bCs w:val="0"/>
+          <w:sz w:val="24"/>
+          <w:szCs w:val="24"/>
+        </w:rPr>
+        <w:t>Service provider pages should have a link that can be shared and accessible by anyone who’s not even using TechniConn</w:t>
+      </w:r>
+      <w:bookmarkStart w:id="0" w:name="_GoBack"/>
+      <w:bookmarkEnd w:id="0"/>
+      <w:r>
+        <w:rPr>
+          <w:rFonts w:hint="default"/>
+          <w:b w:val="0"/>
+          <w:bCs w:val="0"/>
+          <w:sz w:val="24"/>
+          <w:szCs w:val="24"/>
+        </w:rPr>
+        <w:t xml:space="preserve">  </w:t>
+      </w:r>
+    </w:p>
+    <w:p>
+      <w:pPr>
+        <w:rPr>
+          <w:rFonts w:hint="default"/>
+          <w:b w:val="0"/>
+          <w:bCs w:val="0"/>
+          <w:sz w:val="21"/>
+          <w:szCs w:val="21"/>
+        </w:rPr>
+      </w:pPr>
     </w:p>
     <w:sectPr>
       <w:pgSz w:w="11906" w:h="16838"/>

</xml_diff>